<commit_message>
Everything is working for Hw 8. Just need to comment
</commit_message>
<xml_diff>
--- a/CSE 514 Networking/P2P Application/TcpTorrent/Writeup.docx
+++ b/CSE 514 Networking/P2P Application/TcpTorrent/Writeup.docx
@@ -1643,17 +1643,8 @@
                 <w:rFonts w:ascii="Calibri" w:eastAsia="Times New Roman" w:hAnsi="Calibri" w:cs="Times New Roman"/>
                 <w:color w:val="000000"/>
               </w:rPr>
-              <w:t xml:space="preserve">List of </w:t>
-            </w:r>
-            <w:proofErr w:type="spellStart"/>
-            <w:r>
-              <w:rPr>
-                <w:rFonts w:ascii="Calibri" w:eastAsia="Times New Roman" w:hAnsi="Calibri" w:cs="Times New Roman"/>
-                <w:color w:val="000000"/>
-              </w:rPr>
-              <w:t>booleans</w:t>
-            </w:r>
-            <w:proofErr w:type="spellEnd"/>
+              <w:t>List of booleans</w:t>
+            </w:r>
           </w:p>
         </w:tc>
         <w:tc>
@@ -2895,23 +2886,7 @@
                 <w:rFonts w:ascii="Calibri" w:eastAsia="Times New Roman" w:hAnsi="Calibri" w:cs="Times New Roman"/>
                 <w:color w:val="000000"/>
               </w:rPr>
-              <w:t xml:space="preserve">This is </w:t>
-            </w:r>
-            <w:proofErr w:type="spellStart"/>
-            <w:r>
-              <w:rPr>
-                <w:rFonts w:ascii="Calibri" w:eastAsia="Times New Roman" w:hAnsi="Calibri" w:cs="Times New Roman"/>
-                <w:color w:val="000000"/>
-              </w:rPr>
-              <w:t>sh</w:t>
-            </w:r>
-            <w:proofErr w:type="spellEnd"/>
-            <w:r>
-              <w:rPr>
-                <w:rFonts w:ascii="Calibri" w:eastAsia="Times New Roman" w:hAnsi="Calibri" w:cs="Times New Roman"/>
-                <w:color w:val="000000"/>
-              </w:rPr>
-              <w:t xml:space="preserve"> 256 hash</w:t>
+              <w:t>This is sh 256 hash</w:t>
             </w:r>
           </w:p>
         </w:tc>
@@ -3078,15 +3053,12 @@
     </w:p>
     <w:p>
       <w:r>
-        <w:t xml:space="preserve">Below are the figures depicting the action of the program as the user enters commands onto the </w:t>
-      </w:r>
-      <w:proofErr w:type="gramStart"/>
-      <w:r>
-        <w:t>console.</w:t>
-      </w:r>
-      <w:proofErr w:type="gramEnd"/>
-      <w:r>
-        <w:t xml:space="preserve"> </w:t>
+        <w:t>Below are the figures depicting the action of the program as the user enters commands onto the cons</w:t>
+      </w:r>
+      <w:bookmarkStart w:id="0" w:name="_GoBack"/>
+      <w:bookmarkEnd w:id="0"/>
+      <w:r>
+        <w:t xml:space="preserve">ole. </w:t>
       </w:r>
     </w:p>
     <w:p/>
@@ -3099,23 +3071,7 @@
           <w:b/>
           <w:u w:val="single"/>
         </w:rPr>
-        <w:t>“</w:t>
-      </w:r>
-      <w:proofErr w:type="spellStart"/>
-      <w:r>
-        <w:rPr>
-          <w:b/>
-          <w:u w:val="single"/>
-        </w:rPr>
-        <w:t>ListUploadables</w:t>
-      </w:r>
-      <w:proofErr w:type="spellEnd"/>
-      <w:r>
-        <w:rPr>
-          <w:b/>
-          <w:u w:val="single"/>
-        </w:rPr>
-        <w:t>” Command</w:t>
+        <w:t>“ListUploadables” Command</w:t>
       </w:r>
     </w:p>
     <w:p>
@@ -3239,23 +3195,7 @@
           <w:u w:val="single"/>
         </w:rPr>
         <w:lastRenderedPageBreak/>
-        <w:t>“</w:t>
-      </w:r>
-      <w:proofErr w:type="spellStart"/>
-      <w:r>
-        <w:rPr>
-          <w:b/>
-          <w:u w:val="single"/>
-        </w:rPr>
-        <w:t>ListDownloadables</w:t>
-      </w:r>
-      <w:proofErr w:type="spellEnd"/>
-      <w:r>
-        <w:rPr>
-          <w:b/>
-          <w:u w:val="single"/>
-        </w:rPr>
-        <w:t>” command</w:t>
+        <w:t>“ListDownloadables” command</w:t>
       </w:r>
     </w:p>
     <w:p>
@@ -3688,23 +3628,7 @@
         </w:numPr>
       </w:pPr>
       <w:r>
-        <w:t xml:space="preserve">Problems with network connection when move to </w:t>
-      </w:r>
-      <w:proofErr w:type="spellStart"/>
-      <w:r>
-        <w:t>Wifi</w:t>
-      </w:r>
-      <w:proofErr w:type="spellEnd"/>
-      <w:r>
-        <w:t xml:space="preserve">. Connections works fine when the program is just doing internal networking, but it only work some of the time when using it with </w:t>
-      </w:r>
-      <w:proofErr w:type="spellStart"/>
-      <w:r>
-        <w:t>wifi</w:t>
-      </w:r>
-      <w:proofErr w:type="spellEnd"/>
-      <w:r>
-        <w:t xml:space="preserve">. I suspect that this is because of the asynchronous function not being ok with the long delay. </w:t>
+        <w:t xml:space="preserve">Problems with network connection when move to Wifi. Connections works fine when the program is just doing internal networking, but it only work some of the time when using it with wifi. I suspect that this is because of the asynchronous function not being ok with the long delay. </w:t>
       </w:r>
     </w:p>
     <w:p/>
@@ -3998,12 +3922,7 @@
       </w:r>
     </w:p>
     <w:sectPr>
-      <w:headerReference w:type="even" r:id="rId20"/>
-      <w:headerReference w:type="default" r:id="rId21"/>
-      <w:footerReference w:type="even" r:id="rId22"/>
-      <w:footerReference w:type="default" r:id="rId23"/>
-      <w:headerReference w:type="first" r:id="rId24"/>
-      <w:footerReference w:type="first" r:id="rId25"/>
+      <w:headerReference w:type="default" r:id="rId20"/>
       <w:pgSz w:w="12240" w:h="15840"/>
       <w:pgMar w:top="1440" w:right="1440" w:bottom="1440" w:left="1440" w:header="720" w:footer="720" w:gutter="0"/>
       <w:cols w:space="720"/>
@@ -4038,36 +3957,6 @@
 </w:endnotes>
 </file>
 
-<file path=word/footer1.xml><?xml version="1.0" encoding="utf-8"?>
-<w:ftr xmlns:wpc="http://schemas.microsoft.com/office/word/2010/wordprocessingCanvas" xmlns:mc="http://schemas.openxmlformats.org/markup-compatibility/2006" xmlns:o="urn:schemas-microsoft-com:office:office" xmlns:r="http://schemas.openxmlformats.org/officeDocument/2006/relationships" xmlns:m="http://schemas.openxmlformats.org/officeDocument/2006/math" xmlns:v="urn:schemas-microsoft-com:vml" xmlns:wp14="http://schemas.microsoft.com/office/word/2010/wordprocessingDrawing" xmlns:wp="http://schemas.openxmlformats.org/drawingml/2006/wordprocessingDrawing" xmlns:w10="urn:schemas-microsoft-com:office:word" xmlns:w="http://schemas.openxmlformats.org/wordprocessingml/2006/main" xmlns:w14="http://schemas.microsoft.com/office/word/2010/wordml" xmlns:w15="http://schemas.microsoft.com/office/word/2012/wordml" xmlns:wpg="http://schemas.microsoft.com/office/word/2010/wordprocessingGroup" xmlns:wpi="http://schemas.microsoft.com/office/word/2010/wordprocessingInk" xmlns:wne="http://schemas.microsoft.com/office/word/2006/wordml" xmlns:wps="http://schemas.microsoft.com/office/word/2010/wordprocessingShape" mc:Ignorable="w14 w15 wp14">
-  <w:p>
-    <w:pPr>
-      <w:pStyle w:val="Footer"/>
-    </w:pPr>
-  </w:p>
-</w:ftr>
-</file>
-
-<file path=word/footer2.xml><?xml version="1.0" encoding="utf-8"?>
-<w:ftr xmlns:wpc="http://schemas.microsoft.com/office/word/2010/wordprocessingCanvas" xmlns:mc="http://schemas.openxmlformats.org/markup-compatibility/2006" xmlns:o="urn:schemas-microsoft-com:office:office" xmlns:r="http://schemas.openxmlformats.org/officeDocument/2006/relationships" xmlns:m="http://schemas.openxmlformats.org/officeDocument/2006/math" xmlns:v="urn:schemas-microsoft-com:vml" xmlns:wp14="http://schemas.microsoft.com/office/word/2010/wordprocessingDrawing" xmlns:wp="http://schemas.openxmlformats.org/drawingml/2006/wordprocessingDrawing" xmlns:w10="urn:schemas-microsoft-com:office:word" xmlns:w="http://schemas.openxmlformats.org/wordprocessingml/2006/main" xmlns:w14="http://schemas.microsoft.com/office/word/2010/wordml" xmlns:w15="http://schemas.microsoft.com/office/word/2012/wordml" xmlns:wpg="http://schemas.microsoft.com/office/word/2010/wordprocessingGroup" xmlns:wpi="http://schemas.microsoft.com/office/word/2010/wordprocessingInk" xmlns:wne="http://schemas.microsoft.com/office/word/2006/wordml" xmlns:wps="http://schemas.microsoft.com/office/word/2010/wordprocessingShape" mc:Ignorable="w14 w15 wp14">
-  <w:p>
-    <w:pPr>
-      <w:pStyle w:val="Footer"/>
-    </w:pPr>
-  </w:p>
-</w:ftr>
-</file>
-
-<file path=word/footer3.xml><?xml version="1.0" encoding="utf-8"?>
-<w:ftr xmlns:wpc="http://schemas.microsoft.com/office/word/2010/wordprocessingCanvas" xmlns:mc="http://schemas.openxmlformats.org/markup-compatibility/2006" xmlns:o="urn:schemas-microsoft-com:office:office" xmlns:r="http://schemas.openxmlformats.org/officeDocument/2006/relationships" xmlns:m="http://schemas.openxmlformats.org/officeDocument/2006/math" xmlns:v="urn:schemas-microsoft-com:vml" xmlns:wp14="http://schemas.microsoft.com/office/word/2010/wordprocessingDrawing" xmlns:wp="http://schemas.openxmlformats.org/drawingml/2006/wordprocessingDrawing" xmlns:w10="urn:schemas-microsoft-com:office:word" xmlns:w="http://schemas.openxmlformats.org/wordprocessingml/2006/main" xmlns:w14="http://schemas.microsoft.com/office/word/2010/wordml" xmlns:w15="http://schemas.microsoft.com/office/word/2012/wordml" xmlns:wpg="http://schemas.microsoft.com/office/word/2010/wordprocessingGroup" xmlns:wpi="http://schemas.microsoft.com/office/word/2010/wordprocessingInk" xmlns:wne="http://schemas.microsoft.com/office/word/2006/wordml" xmlns:wps="http://schemas.microsoft.com/office/word/2010/wordprocessingShape" mc:Ignorable="w14 w15 wp14">
-  <w:p>
-    <w:pPr>
-      <w:pStyle w:val="Footer"/>
-    </w:pPr>
-  </w:p>
-</w:ftr>
-</file>
-
 <file path=word/footnotes.xml><?xml version="1.0" encoding="utf-8"?>
 <w:footnotes xmlns:wpc="http://schemas.microsoft.com/office/word/2010/wordprocessingCanvas" xmlns:mc="http://schemas.openxmlformats.org/markup-compatibility/2006" xmlns:o="urn:schemas-microsoft-com:office:office" xmlns:r="http://schemas.openxmlformats.org/officeDocument/2006/relationships" xmlns:m="http://schemas.openxmlformats.org/officeDocument/2006/math" xmlns:v="urn:schemas-microsoft-com:vml" xmlns:wp14="http://schemas.microsoft.com/office/word/2010/wordprocessingDrawing" xmlns:wp="http://schemas.openxmlformats.org/drawingml/2006/wordprocessingDrawing" xmlns:w10="urn:schemas-microsoft-com:office:word" xmlns:w="http://schemas.openxmlformats.org/wordprocessingml/2006/main" xmlns:w14="http://schemas.microsoft.com/office/word/2010/wordml" xmlns:w15="http://schemas.microsoft.com/office/word/2012/wordml" xmlns:wpg="http://schemas.microsoft.com/office/word/2010/wordprocessingGroup" xmlns:wpi="http://schemas.microsoft.com/office/word/2010/wordprocessingInk" xmlns:wne="http://schemas.microsoft.com/office/word/2006/wordml" xmlns:wps="http://schemas.microsoft.com/office/word/2010/wordprocessingShape" mc:Ignorable="w14 w15 wp14">
   <w:footnote w:type="separator" w:id="-1">
@@ -4099,37 +3988,13 @@
     <w:pPr>
       <w:pStyle w:val="Header"/>
     </w:pPr>
-  </w:p>
-</w:hdr>
-</file>
-
-<file path=word/header2.xml><?xml version="1.0" encoding="utf-8"?>
-<w:hdr xmlns:wpc="http://schemas.microsoft.com/office/word/2010/wordprocessingCanvas" xmlns:mc="http://schemas.openxmlformats.org/markup-compatibility/2006" xmlns:o="urn:schemas-microsoft-com:office:office" xmlns:r="http://schemas.openxmlformats.org/officeDocument/2006/relationships" xmlns:m="http://schemas.openxmlformats.org/officeDocument/2006/math" xmlns:v="urn:schemas-microsoft-com:vml" xmlns:wp14="http://schemas.microsoft.com/office/word/2010/wordprocessingDrawing" xmlns:wp="http://schemas.openxmlformats.org/drawingml/2006/wordprocessingDrawing" xmlns:w10="urn:schemas-microsoft-com:office:word" xmlns:w="http://schemas.openxmlformats.org/wordprocessingml/2006/main" xmlns:w14="http://schemas.microsoft.com/office/word/2010/wordml" xmlns:w15="http://schemas.microsoft.com/office/word/2012/wordml" xmlns:wpg="http://schemas.microsoft.com/office/word/2010/wordprocessingGroup" xmlns:wpi="http://schemas.microsoft.com/office/word/2010/wordprocessingInk" xmlns:wne="http://schemas.microsoft.com/office/word/2006/wordml" xmlns:wps="http://schemas.microsoft.com/office/word/2010/wordprocessingShape" mc:Ignorable="w14 w15 wp14">
-  <w:p>
-    <w:pPr>
-      <w:pStyle w:val="Header"/>
-    </w:pPr>
     <w:r>
       <w:tab/>
     </w:r>
     <w:r>
       <w:tab/>
-    </w:r>
-    <w:bookmarkStart w:id="0" w:name="_GoBack"/>
-    <w:bookmarkEnd w:id="0"/>
-    <w:r>
       <w:t>Quang Nguyen</w:t>
     </w:r>
-  </w:p>
-</w:hdr>
-</file>
-
-<file path=word/header3.xml><?xml version="1.0" encoding="utf-8"?>
-<w:hdr xmlns:wpc="http://schemas.microsoft.com/office/word/2010/wordprocessingCanvas" xmlns:mc="http://schemas.openxmlformats.org/markup-compatibility/2006" xmlns:o="urn:schemas-microsoft-com:office:office" xmlns:r="http://schemas.openxmlformats.org/officeDocument/2006/relationships" xmlns:m="http://schemas.openxmlformats.org/officeDocument/2006/math" xmlns:v="urn:schemas-microsoft-com:vml" xmlns:wp14="http://schemas.microsoft.com/office/word/2010/wordprocessingDrawing" xmlns:wp="http://schemas.openxmlformats.org/drawingml/2006/wordprocessingDrawing" xmlns:w10="urn:schemas-microsoft-com:office:word" xmlns:w="http://schemas.openxmlformats.org/wordprocessingml/2006/main" xmlns:w14="http://schemas.microsoft.com/office/word/2010/wordml" xmlns:w15="http://schemas.microsoft.com/office/word/2012/wordml" xmlns:wpg="http://schemas.microsoft.com/office/word/2010/wordprocessingGroup" xmlns:wpi="http://schemas.microsoft.com/office/word/2010/wordprocessingInk" xmlns:wne="http://schemas.microsoft.com/office/word/2006/wordml" xmlns:wps="http://schemas.microsoft.com/office/word/2010/wordprocessingShape" mc:Ignorable="w14 w15 wp14">
-  <w:p>
-    <w:pPr>
-      <w:pStyle w:val="Header"/>
-    </w:pPr>
   </w:p>
 </w:hdr>
 </file>
@@ -5333,7 +5198,7 @@
 </file>
 
 <file path=customXml/itemProps1.xml><?xml version="1.0" encoding="utf-8"?>
-<ds:datastoreItem xmlns:ds="http://schemas.openxmlformats.org/officeDocument/2006/customXml" ds:itemID="{E807B935-9839-46C0-A83B-D70ED5576F73}">
+<ds:datastoreItem xmlns:ds="http://schemas.openxmlformats.org/officeDocument/2006/customXml" ds:itemID="{105F55B8-52F6-408C-836E-5FFE63DBD352}">
   <ds:schemaRefs>
     <ds:schemaRef ds:uri="http://schemas.openxmlformats.org/officeDocument/2006/bibliography"/>
   </ds:schemaRefs>

</xml_diff>